<commit_message>
Added screen scrape and database requirements and explaination for PCH.
</commit_message>
<xml_diff>
--- a/Requirements/PCH Organized Notes and Requirements.docx
+++ b/Requirements/PCH Organized Notes and Requirements.docx
@@ -457,6 +457,331 @@
           <w:rtl w:val="0"/>
         </w:rPr>
         <w:t xml:space="preserve">Choose what fields to graph including types of incidents, by child, and by time period.</w:t>
+      </w:r>
+    </w:p>
+    <w:p>
+      <w:pPr>
+        <w:spacing w:line="480" w:lineRule="auto"/>
+        <w:ind w:left="0" w:firstLine="0"/>
+        <w:contextualSpacing w:val="0"/>
+        <w:rPr>
+          <w:sz w:val="24"/>
+          <w:szCs w:val="24"/>
+        </w:rPr>
+      </w:pPr>
+      <w:r>
+        <w:rPr>
+          <w:sz w:val="24"/>
+          <w:szCs w:val="24"/>
+          <w:rtl w:val="0"/>
+        </w:rPr>
+        <w:tab/>
+        <w:t xml:space="preserve">Database</w:t>
+      </w:r>
+    </w:p>
+    <w:p>
+      <w:pPr>
+        <w:numPr>
+          <w:ilvl w:val="0"/>
+          <w:numId w:val="4"/>
+        </w:numPr>
+        <w:spacing w:line="480" w:lineRule="auto"/>
+        <w:ind w:left="1440" w:hanging="360"/>
+        <w:rPr>
+          <w:sz w:val="24"/>
+          <w:szCs w:val="24"/>
+          <w:u w:val="none"/>
+        </w:rPr>
+      </w:pPr>
+      <w:r>
+        <w:rPr>
+          <w:sz w:val="24"/>
+          <w:szCs w:val="24"/>
+          <w:rtl w:val="0"/>
+        </w:rPr>
+        <w:t xml:space="preserve">Postgresql is free and supported through the community with free updates</w:t>
+      </w:r>
+    </w:p>
+    <w:p>
+      <w:pPr>
+        <w:numPr>
+          <w:ilvl w:val="0"/>
+          <w:numId w:val="4"/>
+        </w:numPr>
+        <w:spacing w:line="480" w:lineRule="auto"/>
+        <w:ind w:left="1440" w:hanging="360"/>
+        <w:rPr>
+          <w:sz w:val="24"/>
+          <w:szCs w:val="24"/>
+          <w:u w:val="none"/>
+        </w:rPr>
+      </w:pPr>
+      <w:r>
+        <w:rPr>
+          <w:sz w:val="24"/>
+          <w:szCs w:val="24"/>
+          <w:rtl w:val="0"/>
+        </w:rPr>
+        <w:t xml:space="preserve">Logical representation of the Database will make it possible to be implemented on different DBMSs</w:t>
+      </w:r>
+    </w:p>
+    <w:p>
+      <w:pPr>
+        <w:numPr>
+          <w:ilvl w:val="0"/>
+          <w:numId w:val="3"/>
+        </w:numPr>
+        <w:spacing w:line="480" w:lineRule="auto"/>
+        <w:ind w:left="1440" w:hanging="360"/>
+        <w:rPr>
+          <w:sz w:val="24"/>
+          <w:szCs w:val="24"/>
+          <w:u w:val="none"/>
+        </w:rPr>
+      </w:pPr>
+      <w:r>
+        <w:rPr>
+          <w:sz w:val="24"/>
+          <w:szCs w:val="24"/>
+          <w:rtl w:val="0"/>
+        </w:rPr>
+        <w:t xml:space="preserve">Store login credentials with encrypted passwords, which will enforce group and user permissions</w:t>
+      </w:r>
+    </w:p>
+    <w:p>
+      <w:pPr>
+        <w:numPr>
+          <w:ilvl w:val="0"/>
+          <w:numId w:val="3"/>
+        </w:numPr>
+        <w:spacing w:line="480" w:lineRule="auto"/>
+        <w:ind w:left="1440" w:hanging="360"/>
+        <w:rPr>
+          <w:sz w:val="24"/>
+          <w:szCs w:val="24"/>
+          <w:u w:val="none"/>
+        </w:rPr>
+      </w:pPr>
+      <w:r>
+        <w:rPr>
+          <w:sz w:val="24"/>
+          <w:szCs w:val="24"/>
+          <w:rtl w:val="0"/>
+        </w:rPr>
+        <w:t xml:space="preserve">Data will be stripped of personal information, Primary Key for a child will be a number, probably serializable, complies with HIPA</w:t>
+      </w:r>
+    </w:p>
+    <w:p>
+      <w:pPr>
+        <w:numPr>
+          <w:ilvl w:val="0"/>
+          <w:numId w:val="3"/>
+        </w:numPr>
+        <w:spacing w:line="480" w:lineRule="auto"/>
+        <w:ind w:left="1440" w:hanging="360"/>
+        <w:rPr>
+          <w:sz w:val="24"/>
+          <w:szCs w:val="24"/>
+          <w:u w:val="none"/>
+        </w:rPr>
+      </w:pPr>
+      <w:r>
+        <w:rPr>
+          <w:sz w:val="24"/>
+          <w:szCs w:val="24"/>
+          <w:rtl w:val="0"/>
+        </w:rPr>
+        <w:t xml:space="preserve">Quickly be able to show data in browser and export to Excel sheets easier</w:t>
+      </w:r>
+    </w:p>
+    <w:p>
+      <w:pPr>
+        <w:numPr>
+          <w:ilvl w:val="0"/>
+          <w:numId w:val="3"/>
+        </w:numPr>
+        <w:spacing w:line="480" w:lineRule="auto"/>
+        <w:ind w:left="1440" w:hanging="360"/>
+        <w:rPr>
+          <w:sz w:val="24"/>
+          <w:szCs w:val="24"/>
+          <w:u w:val="none"/>
+        </w:rPr>
+      </w:pPr>
+      <w:r>
+        <w:rPr>
+          <w:sz w:val="24"/>
+          <w:szCs w:val="24"/>
+          <w:rtl w:val="0"/>
+        </w:rPr>
+        <w:t xml:space="preserve">Optimized query speed using a DBMS instead of Excel documents</w:t>
+      </w:r>
+    </w:p>
+    <w:p>
+      <w:pPr>
+        <w:numPr>
+          <w:ilvl w:val="0"/>
+          <w:numId w:val="3"/>
+        </w:numPr>
+        <w:spacing w:line="480" w:lineRule="auto"/>
+        <w:ind w:left="1440" w:hanging="360"/>
+        <w:rPr>
+          <w:sz w:val="24"/>
+          <w:szCs w:val="24"/>
+          <w:u w:val="none"/>
+        </w:rPr>
+      </w:pPr>
+      <w:r>
+        <w:rPr>
+          <w:sz w:val="24"/>
+          <w:szCs w:val="24"/>
+          <w:rtl w:val="0"/>
+        </w:rPr>
+        <w:t xml:space="preserve">Stored procedures can be built/added later to give additional functionality and enhanced automation</w:t>
+      </w:r>
+    </w:p>
+    <w:p>
+      <w:pPr>
+        <w:numPr>
+          <w:ilvl w:val="0"/>
+          <w:numId w:val="3"/>
+        </w:numPr>
+        <w:spacing w:line="480" w:lineRule="auto"/>
+        <w:ind w:left="1440" w:hanging="360"/>
+        <w:rPr>
+          <w:sz w:val="24"/>
+          <w:szCs w:val="24"/>
+          <w:u w:val="none"/>
+        </w:rPr>
+      </w:pPr>
+      <w:r>
+        <w:rPr>
+          <w:sz w:val="24"/>
+          <w:szCs w:val="24"/>
+          <w:rtl w:val="0"/>
+        </w:rPr>
+        <w:t xml:space="preserve">Data will be privately stored on the premises, don’t have to go out onto the Internet</w:t>
+      </w:r>
+    </w:p>
+    <w:p>
+      <w:pPr>
+        <w:spacing w:line="480" w:lineRule="auto"/>
+        <w:ind w:left="1440" w:firstLine="0"/>
+        <w:contextualSpacing w:val="0"/>
+        <w:rPr>
+          <w:sz w:val="24"/>
+          <w:szCs w:val="24"/>
+        </w:rPr>
+      </w:pPr>
+      <w:r>
+        <w:rPr>
+          <w:rtl w:val="0"/>
+        </w:rPr>
+      </w:r>
+    </w:p>
+    <w:p>
+      <w:pPr>
+        <w:spacing w:line="480" w:lineRule="auto"/>
+        <w:ind w:left="1440" w:firstLine="0"/>
+        <w:contextualSpacing w:val="0"/>
+        <w:rPr>
+          <w:sz w:val="24"/>
+          <w:szCs w:val="24"/>
+        </w:rPr>
+      </w:pPr>
+      <w:r>
+        <w:rPr>
+          <w:rtl w:val="0"/>
+        </w:rPr>
+      </w:r>
+    </w:p>
+    <w:p>
+      <w:pPr>
+        <w:spacing w:line="480" w:lineRule="auto"/>
+        <w:ind w:left="0" w:firstLine="0"/>
+        <w:contextualSpacing w:val="0"/>
+        <w:rPr>
+          <w:sz w:val="24"/>
+          <w:szCs w:val="24"/>
+        </w:rPr>
+      </w:pPr>
+      <w:r>
+        <w:rPr>
+          <w:sz w:val="24"/>
+          <w:szCs w:val="24"/>
+          <w:rtl w:val="0"/>
+        </w:rPr>
+        <w:tab/>
+        <w:t xml:space="preserve">Screen Scrape</w:t>
+      </w:r>
+    </w:p>
+    <w:p>
+      <w:pPr>
+        <w:numPr>
+          <w:ilvl w:val="0"/>
+          <w:numId w:val="2"/>
+        </w:numPr>
+        <w:spacing w:line="480" w:lineRule="auto"/>
+        <w:ind w:left="1440" w:hanging="360"/>
+        <w:rPr>
+          <w:sz w:val="24"/>
+          <w:szCs w:val="24"/>
+          <w:u w:val="none"/>
+        </w:rPr>
+      </w:pPr>
+      <w:r>
+        <w:rPr>
+          <w:sz w:val="24"/>
+          <w:szCs w:val="24"/>
+          <w:rtl w:val="0"/>
+        </w:rPr>
+        <w:t xml:space="preserve">Software or API will be used to scrape the report from Kaleidacare to determine what kind of incident it is and other relevant data Donnamarie is looking for</w:t>
+      </w:r>
+    </w:p>
+    <w:p>
+      <w:pPr>
+        <w:numPr>
+          <w:ilvl w:val="0"/>
+          <w:numId w:val="2"/>
+        </w:numPr>
+        <w:spacing w:line="480" w:lineRule="auto"/>
+        <w:ind w:left="1440" w:hanging="360"/>
+        <w:rPr>
+          <w:sz w:val="24"/>
+          <w:szCs w:val="24"/>
+          <w:u w:val="none"/>
+        </w:rPr>
+      </w:pPr>
+      <w:r>
+        <w:rPr>
+          <w:sz w:val="24"/>
+          <w:szCs w:val="24"/>
+          <w:rtl w:val="0"/>
+        </w:rPr>
+        <w:t xml:space="preserve">Allow Donnamarie to alter or add information that the screen scrape found before it is entered in the database to ensure data integrity</w:t>
+      </w:r>
+    </w:p>
+    <w:p>
+      <w:pPr>
+        <w:numPr>
+          <w:ilvl w:val="0"/>
+          <w:numId w:val="2"/>
+        </w:numPr>
+        <w:spacing w:line="480" w:lineRule="auto"/>
+        <w:ind w:left="1440" w:hanging="360"/>
+        <w:rPr>
+          <w:sz w:val="24"/>
+          <w:szCs w:val="24"/>
+          <w:u w:val="none"/>
+        </w:rPr>
+      </w:pPr>
+      <w:r>
+        <w:rPr>
+          <w:sz w:val="24"/>
+          <w:szCs w:val="24"/>
+          <w:rtl w:val="0"/>
+        </w:rPr>
+        <w:t xml:space="preserve">Expedites the data intake process, less manual work is required  </w:t>
       </w:r>
     </w:p>
     <w:p>
@@ -913,8 +1238,347 @@
       </w:rPr>
     </w:lvl>
   </w:abstractNum>
+  <w:abstractNum w:abstractNumId="2">
+    <w:lvl w:ilvl="0">
+      <w:start w:val="1"/>
+      <w:numFmt w:val="bullet"/>
+      <w:lvlText w:val="-"/>
+      <w:lvlJc w:val="left"/>
+      <w:pPr>
+        <w:ind w:left="1440" w:hanging="360"/>
+      </w:pPr>
+      <w:rPr>
+        <w:u w:val="none"/>
+      </w:rPr>
+    </w:lvl>
+    <w:lvl w:ilvl="1">
+      <w:start w:val="1"/>
+      <w:numFmt w:val="bullet"/>
+      <w:lvlText w:val="-"/>
+      <w:lvlJc w:val="left"/>
+      <w:pPr>
+        <w:ind w:left="2160" w:hanging="360"/>
+      </w:pPr>
+      <w:rPr>
+        <w:u w:val="none"/>
+      </w:rPr>
+    </w:lvl>
+    <w:lvl w:ilvl="2">
+      <w:start w:val="1"/>
+      <w:numFmt w:val="bullet"/>
+      <w:lvlText w:val="-"/>
+      <w:lvlJc w:val="left"/>
+      <w:pPr>
+        <w:ind w:left="2880" w:hanging="360"/>
+      </w:pPr>
+      <w:rPr>
+        <w:u w:val="none"/>
+      </w:rPr>
+    </w:lvl>
+    <w:lvl w:ilvl="3">
+      <w:start w:val="1"/>
+      <w:numFmt w:val="bullet"/>
+      <w:lvlText w:val="-"/>
+      <w:lvlJc w:val="left"/>
+      <w:pPr>
+        <w:ind w:left="3600" w:hanging="360"/>
+      </w:pPr>
+      <w:rPr>
+        <w:u w:val="none"/>
+      </w:rPr>
+    </w:lvl>
+    <w:lvl w:ilvl="4">
+      <w:start w:val="1"/>
+      <w:numFmt w:val="bullet"/>
+      <w:lvlText w:val="-"/>
+      <w:lvlJc w:val="left"/>
+      <w:pPr>
+        <w:ind w:left="4320" w:hanging="360"/>
+      </w:pPr>
+      <w:rPr>
+        <w:u w:val="none"/>
+      </w:rPr>
+    </w:lvl>
+    <w:lvl w:ilvl="5">
+      <w:start w:val="1"/>
+      <w:numFmt w:val="bullet"/>
+      <w:lvlText w:val="-"/>
+      <w:lvlJc w:val="left"/>
+      <w:pPr>
+        <w:ind w:left="5040" w:hanging="360"/>
+      </w:pPr>
+      <w:rPr>
+        <w:u w:val="none"/>
+      </w:rPr>
+    </w:lvl>
+    <w:lvl w:ilvl="6">
+      <w:start w:val="1"/>
+      <w:numFmt w:val="bullet"/>
+      <w:lvlText w:val="-"/>
+      <w:lvlJc w:val="left"/>
+      <w:pPr>
+        <w:ind w:left="5760" w:hanging="360"/>
+      </w:pPr>
+      <w:rPr>
+        <w:u w:val="none"/>
+      </w:rPr>
+    </w:lvl>
+    <w:lvl w:ilvl="7">
+      <w:start w:val="1"/>
+      <w:numFmt w:val="bullet"/>
+      <w:lvlText w:val="-"/>
+      <w:lvlJc w:val="left"/>
+      <w:pPr>
+        <w:ind w:left="6480" w:hanging="360"/>
+      </w:pPr>
+      <w:rPr>
+        <w:u w:val="none"/>
+      </w:rPr>
+    </w:lvl>
+    <w:lvl w:ilvl="8">
+      <w:start w:val="1"/>
+      <w:numFmt w:val="bullet"/>
+      <w:lvlText w:val="-"/>
+      <w:lvlJc w:val="left"/>
+      <w:pPr>
+        <w:ind w:left="7200" w:hanging="360"/>
+      </w:pPr>
+      <w:rPr>
+        <w:u w:val="none"/>
+      </w:rPr>
+    </w:lvl>
+  </w:abstractNum>
+  <w:abstractNum w:abstractNumId="3">
+    <w:lvl w:ilvl="0">
+      <w:start w:val="1"/>
+      <w:numFmt w:val="bullet"/>
+      <w:lvlText w:val="-"/>
+      <w:lvlJc w:val="left"/>
+      <w:pPr>
+        <w:ind w:left="1440" w:hanging="360"/>
+      </w:pPr>
+      <w:rPr>
+        <w:u w:val="none"/>
+      </w:rPr>
+    </w:lvl>
+    <w:lvl w:ilvl="1">
+      <w:start w:val="1"/>
+      <w:numFmt w:val="bullet"/>
+      <w:lvlText w:val="-"/>
+      <w:lvlJc w:val="left"/>
+      <w:pPr>
+        <w:ind w:left="2160" w:hanging="360"/>
+      </w:pPr>
+      <w:rPr>
+        <w:u w:val="none"/>
+      </w:rPr>
+    </w:lvl>
+    <w:lvl w:ilvl="2">
+      <w:start w:val="1"/>
+      <w:numFmt w:val="bullet"/>
+      <w:lvlText w:val="-"/>
+      <w:lvlJc w:val="left"/>
+      <w:pPr>
+        <w:ind w:left="2880" w:hanging="360"/>
+      </w:pPr>
+      <w:rPr>
+        <w:u w:val="none"/>
+      </w:rPr>
+    </w:lvl>
+    <w:lvl w:ilvl="3">
+      <w:start w:val="1"/>
+      <w:numFmt w:val="bullet"/>
+      <w:lvlText w:val="-"/>
+      <w:lvlJc w:val="left"/>
+      <w:pPr>
+        <w:ind w:left="3600" w:hanging="360"/>
+      </w:pPr>
+      <w:rPr>
+        <w:u w:val="none"/>
+      </w:rPr>
+    </w:lvl>
+    <w:lvl w:ilvl="4">
+      <w:start w:val="1"/>
+      <w:numFmt w:val="bullet"/>
+      <w:lvlText w:val="-"/>
+      <w:lvlJc w:val="left"/>
+      <w:pPr>
+        <w:ind w:left="4320" w:hanging="360"/>
+      </w:pPr>
+      <w:rPr>
+        <w:u w:val="none"/>
+      </w:rPr>
+    </w:lvl>
+    <w:lvl w:ilvl="5">
+      <w:start w:val="1"/>
+      <w:numFmt w:val="bullet"/>
+      <w:lvlText w:val="-"/>
+      <w:lvlJc w:val="left"/>
+      <w:pPr>
+        <w:ind w:left="5040" w:hanging="360"/>
+      </w:pPr>
+      <w:rPr>
+        <w:u w:val="none"/>
+      </w:rPr>
+    </w:lvl>
+    <w:lvl w:ilvl="6">
+      <w:start w:val="1"/>
+      <w:numFmt w:val="bullet"/>
+      <w:lvlText w:val="-"/>
+      <w:lvlJc w:val="left"/>
+      <w:pPr>
+        <w:ind w:left="5760" w:hanging="360"/>
+      </w:pPr>
+      <w:rPr>
+        <w:u w:val="none"/>
+      </w:rPr>
+    </w:lvl>
+    <w:lvl w:ilvl="7">
+      <w:start w:val="1"/>
+      <w:numFmt w:val="bullet"/>
+      <w:lvlText w:val="-"/>
+      <w:lvlJc w:val="left"/>
+      <w:pPr>
+        <w:ind w:left="6480" w:hanging="360"/>
+      </w:pPr>
+      <w:rPr>
+        <w:u w:val="none"/>
+      </w:rPr>
+    </w:lvl>
+    <w:lvl w:ilvl="8">
+      <w:start w:val="1"/>
+      <w:numFmt w:val="bullet"/>
+      <w:lvlText w:val="-"/>
+      <w:lvlJc w:val="left"/>
+      <w:pPr>
+        <w:ind w:left="7200" w:hanging="360"/>
+      </w:pPr>
+      <w:rPr>
+        <w:u w:val="none"/>
+      </w:rPr>
+    </w:lvl>
+  </w:abstractNum>
+  <w:abstractNum w:abstractNumId="4">
+    <w:lvl w:ilvl="0">
+      <w:start w:val="1"/>
+      <w:numFmt w:val="bullet"/>
+      <w:lvlText w:val="-"/>
+      <w:lvlJc w:val="left"/>
+      <w:pPr>
+        <w:ind w:left="1440" w:hanging="360"/>
+      </w:pPr>
+      <w:rPr>
+        <w:u w:val="none"/>
+      </w:rPr>
+    </w:lvl>
+    <w:lvl w:ilvl="1">
+      <w:start w:val="1"/>
+      <w:numFmt w:val="bullet"/>
+      <w:lvlText w:val="-"/>
+      <w:lvlJc w:val="left"/>
+      <w:pPr>
+        <w:ind w:left="2160" w:hanging="360"/>
+      </w:pPr>
+      <w:rPr>
+        <w:u w:val="none"/>
+      </w:rPr>
+    </w:lvl>
+    <w:lvl w:ilvl="2">
+      <w:start w:val="1"/>
+      <w:numFmt w:val="bullet"/>
+      <w:lvlText w:val="-"/>
+      <w:lvlJc w:val="left"/>
+      <w:pPr>
+        <w:ind w:left="2880" w:hanging="360"/>
+      </w:pPr>
+      <w:rPr>
+        <w:u w:val="none"/>
+      </w:rPr>
+    </w:lvl>
+    <w:lvl w:ilvl="3">
+      <w:start w:val="1"/>
+      <w:numFmt w:val="bullet"/>
+      <w:lvlText w:val="-"/>
+      <w:lvlJc w:val="left"/>
+      <w:pPr>
+        <w:ind w:left="3600" w:hanging="360"/>
+      </w:pPr>
+      <w:rPr>
+        <w:u w:val="none"/>
+      </w:rPr>
+    </w:lvl>
+    <w:lvl w:ilvl="4">
+      <w:start w:val="1"/>
+      <w:numFmt w:val="bullet"/>
+      <w:lvlText w:val="-"/>
+      <w:lvlJc w:val="left"/>
+      <w:pPr>
+        <w:ind w:left="4320" w:hanging="360"/>
+      </w:pPr>
+      <w:rPr>
+        <w:u w:val="none"/>
+      </w:rPr>
+    </w:lvl>
+    <w:lvl w:ilvl="5">
+      <w:start w:val="1"/>
+      <w:numFmt w:val="bullet"/>
+      <w:lvlText w:val="-"/>
+      <w:lvlJc w:val="left"/>
+      <w:pPr>
+        <w:ind w:left="5040" w:hanging="360"/>
+      </w:pPr>
+      <w:rPr>
+        <w:u w:val="none"/>
+      </w:rPr>
+    </w:lvl>
+    <w:lvl w:ilvl="6">
+      <w:start w:val="1"/>
+      <w:numFmt w:val="bullet"/>
+      <w:lvlText w:val="-"/>
+      <w:lvlJc w:val="left"/>
+      <w:pPr>
+        <w:ind w:left="5760" w:hanging="360"/>
+      </w:pPr>
+      <w:rPr>
+        <w:u w:val="none"/>
+      </w:rPr>
+    </w:lvl>
+    <w:lvl w:ilvl="7">
+      <w:start w:val="1"/>
+      <w:numFmt w:val="bullet"/>
+      <w:lvlText w:val="-"/>
+      <w:lvlJc w:val="left"/>
+      <w:pPr>
+        <w:ind w:left="6480" w:hanging="360"/>
+      </w:pPr>
+      <w:rPr>
+        <w:u w:val="none"/>
+      </w:rPr>
+    </w:lvl>
+    <w:lvl w:ilvl="8">
+      <w:start w:val="1"/>
+      <w:numFmt w:val="bullet"/>
+      <w:lvlText w:val="-"/>
+      <w:lvlJc w:val="left"/>
+      <w:pPr>
+        <w:ind w:left="7200" w:hanging="360"/>
+      </w:pPr>
+      <w:rPr>
+        <w:u w:val="none"/>
+      </w:rPr>
+    </w:lvl>
+  </w:abstractNum>
   <w:num w:numId="1">
     <w:abstractNumId w:val="1"/>
+  </w:num>
+  <w:num w:numId="2">
+    <w:abstractNumId w:val="2"/>
+  </w:num>
+  <w:num w:numId="3">
+    <w:abstractNumId w:val="3"/>
+  </w:num>
+  <w:num w:numId="4">
+    <w:abstractNumId w:val="4"/>
   </w:num>
 </w:numbering>
 </file>

</xml_diff>

<commit_message>
Small changes to requirements outline.
</commit_message>
<xml_diff>
--- a/Requirements/PCH Organized Notes and Requirements.docx
+++ b/Requirements/PCH Organized Notes and Requirements.docx
@@ -665,6 +665,29 @@
     </w:p>
     <w:p>
       <w:pPr>
+        <w:numPr>
+          <w:ilvl w:val="0"/>
+          <w:numId w:val="3"/>
+        </w:numPr>
+        <w:spacing w:line="480" w:lineRule="auto"/>
+        <w:ind w:left="1440" w:hanging="360"/>
+        <w:rPr>
+          <w:sz w:val="24"/>
+          <w:szCs w:val="24"/>
+          <w:u w:val="none"/>
+        </w:rPr>
+      </w:pPr>
+      <w:r>
+        <w:rPr>
+          <w:sz w:val="24"/>
+          <w:szCs w:val="24"/>
+          <w:rtl w:val="0"/>
+        </w:rPr>
+        <w:t xml:space="preserve">Allows for expandability in attributes if the form was to change in the future</w:t>
+      </w:r>
+    </w:p>
+    <w:p>
+      <w:pPr>
         <w:spacing w:line="480" w:lineRule="auto"/>
         <w:ind w:left="1440" w:firstLine="0"/>
         <w:contextualSpacing w:val="0"/>
@@ -758,7 +781,7 @@
           <w:szCs w:val="24"/>
           <w:rtl w:val="0"/>
         </w:rPr>
-        <w:t xml:space="preserve">Allow Donnamarie to alter or add information that the screen scrape found before it is entered in the database to ensure data integrity</w:t>
+        <w:t xml:space="preserve">Allow Donnamarie or an admin user to alter or add information that the screen scrape found before it is entered in the database to ensure data integrity</w:t>
       </w:r>
     </w:p>
     <w:p>

</xml_diff>